<commit_message>
Changes in Lab 2
</commit_message>
<xml_diff>
--- a/2022-2023/Информационная безопасность/lab02/report/report.docx
+++ b/2022-2023/Информационная безопасность/lab02/report/report.docx
@@ -34,7 +34,7 @@
           <w:sz w:val="24"/>
           <w:szCs w:val="24"/>
         </w:rPr>
-        <w:id w:val="923382596"/>
+        <w:id w:val="527306325"/>
         <w:docPartObj>
           <w:docPartGallery w:val="Table of Contents"/>
           <w:docPartUnique/>
@@ -70,7 +70,7 @@
           <w:r>
             <w:fldChar w:fldCharType="separate"/>
           </w:r>
-          <w:hyperlink w:anchor="_Toc114268405" w:history="1">
+          <w:hyperlink w:anchor="_Toc114269128" w:history="1">
             <w:r>
               <w:rPr>
                 <w:rStyle w:val="ad"/>
@@ -110,7 +110,7 @@
                 <w:noProof/>
                 <w:webHidden/>
               </w:rPr>
-              <w:instrText xml:space="preserve"> PAGEREF _Toc114268405 \h </w:instrText>
+              <w:instrText xml:space="preserve"> PAGEREF _Toc114269128 \h </w:instrText>
             </w:r>
             <w:r>
               <w:rPr>
@@ -152,7 +152,7 @@
               <w:noProof/>
             </w:rPr>
           </w:pPr>
-          <w:hyperlink w:anchor="_Toc114268406" w:history="1">
+          <w:hyperlink w:anchor="_Toc114269129" w:history="1">
             <w:r>
               <w:rPr>
                 <w:rStyle w:val="ad"/>
@@ -192,7 +192,7 @@
                 <w:noProof/>
                 <w:webHidden/>
               </w:rPr>
-              <w:instrText xml:space="preserve"> PAGEREF _Toc114268406 \h </w:instrText>
+              <w:instrText xml:space="preserve"> PAGEREF _Toc114269129 \h </w:instrText>
             </w:r>
             <w:r>
               <w:rPr>
@@ -234,7 +234,7 @@
               <w:noProof/>
             </w:rPr>
           </w:pPr>
-          <w:hyperlink w:anchor="_Toc114268407" w:history="1">
+          <w:hyperlink w:anchor="_Toc114269130" w:history="1">
             <w:r>
               <w:rPr>
                 <w:rStyle w:val="ad"/>
@@ -274,7 +274,7 @@
                 <w:noProof/>
                 <w:webHidden/>
               </w:rPr>
-              <w:instrText xml:space="preserve"> PAGEREF _Toc114268407 \h </w:instrText>
+              <w:instrText xml:space="preserve"> PAGEREF _Toc114269130 \h </w:instrText>
             </w:r>
             <w:r>
               <w:rPr>
@@ -316,7 +316,7 @@
               <w:noProof/>
             </w:rPr>
           </w:pPr>
-          <w:hyperlink w:anchor="_Toc114268408" w:history="1">
+          <w:hyperlink w:anchor="_Toc114269131" w:history="1">
             <w:r>
               <w:rPr>
                 <w:rStyle w:val="ad"/>
@@ -356,7 +356,7 @@
                 <w:noProof/>
                 <w:webHidden/>
               </w:rPr>
-              <w:instrText xml:space="preserve"> PAGEREF _Toc114268408 \h </w:instrText>
+              <w:instrText xml:space="preserve"> PAGEREF _Toc114269131 \h </w:instrText>
             </w:r>
             <w:r>
               <w:rPr>
@@ -398,7 +398,7 @@
               <w:noProof/>
             </w:rPr>
           </w:pPr>
-          <w:hyperlink w:anchor="_Toc114268409" w:history="1">
+          <w:hyperlink w:anchor="_Toc114269132" w:history="1">
             <w:r>
               <w:rPr>
                 <w:rStyle w:val="ad"/>
@@ -438,7 +438,7 @@
                 <w:noProof/>
                 <w:webHidden/>
               </w:rPr>
-              <w:instrText xml:space="preserve"> PAGEREF _Toc114268409 \h </w:instrText>
+              <w:instrText xml:space="preserve"> PAGEREF _Toc114269132 \h </w:instrText>
             </w:r>
             <w:r>
               <w:rPr>
@@ -481,7 +481,7 @@
         <w:pStyle w:val="1"/>
       </w:pPr>
       <w:bookmarkStart w:id="0" w:name="цель-работы"/>
-      <w:bookmarkStart w:id="1" w:name="_Toc114268405"/>
+      <w:bookmarkStart w:id="1" w:name="_Toc114269128"/>
       <w:r>
         <w:rPr>
           <w:rStyle w:val="SectionNumber"/>
@@ -505,7 +505,7 @@
         <w:fldChar w:fldCharType="begin"/>
       </w:r>
       <w:r>
-        <w:instrText xml:space="preserve"> REF _Ref114268416 \r \h </w:instrText>
+        <w:instrText xml:space="preserve"> REF _Ref114269139 \r \h </w:instrText>
       </w:r>
       <w:r>
         <w:fldChar w:fldCharType="separate"/>
@@ -525,7 +525,7 @@
         <w:pStyle w:val="1"/>
       </w:pPr>
       <w:bookmarkStart w:id="2" w:name="теоретическое-введение"/>
-      <w:bookmarkStart w:id="3" w:name="_Toc114268406"/>
+      <w:bookmarkStart w:id="3" w:name="_Toc114269129"/>
       <w:bookmarkEnd w:id="0"/>
       <w:r>
         <w:rPr>
@@ -564,7 +564,7 @@
         <w:fldChar w:fldCharType="begin"/>
       </w:r>
       <w:r>
-        <w:instrText xml:space="preserve"> REF _Ref114268424 \r \h </w:instrText>
+        <w:instrText xml:space="preserve"> REF _Ref114269142 \r \h </w:instrText>
       </w:r>
       <w:r>
         <w:fldChar w:fldCharType="separate"/>
@@ -584,7 +584,7 @@
         <w:pStyle w:val="1"/>
       </w:pPr>
       <w:bookmarkStart w:id="4" w:name="выполнение-лабораторной-работы"/>
-      <w:bookmarkStart w:id="5" w:name="_Toc114268407"/>
+      <w:bookmarkStart w:id="5" w:name="_Toc114269130"/>
       <w:bookmarkEnd w:id="2"/>
       <w:r>
         <w:rPr>
@@ -636,7 +636,7 @@
         </w:rPr>
         <w:lastRenderedPageBreak/>
         <w:drawing>
-          <wp:inline distT="0" distB="0" distL="0" distR="0" wp14:anchorId="567F2F60" wp14:editId="6849666A">
+          <wp:inline distT="0" distB="0" distL="0" distR="0" wp14:anchorId="335AF48A" wp14:editId="43642467">
             <wp:extent cx="4597400" cy="622300"/>
             <wp:effectExtent l="0" t="0" r="0" b="0"/>
             <wp:docPr id="23" name="Picture" descr="Figure 1: useradd guest"/>
@@ -724,7 +724,7 @@
           <w:lang w:eastAsia="ru-RU"/>
         </w:rPr>
         <w:drawing>
-          <wp:inline distT="0" distB="0" distL="0" distR="0" wp14:anchorId="62EAE9F7" wp14:editId="691E936D">
+          <wp:inline distT="0" distB="0" distL="0" distR="0" wp14:anchorId="73D56E30" wp14:editId="5DF1216B">
             <wp:extent cx="5334000" cy="1406236"/>
             <wp:effectExtent l="0" t="0" r="0" b="0"/>
             <wp:docPr id="27" name="Picture" descr="Figure 2: passwd guest"/>
@@ -809,7 +809,7 @@
           <w:lang w:eastAsia="ru-RU"/>
         </w:rPr>
         <w:drawing>
-          <wp:inline distT="0" distB="0" distL="0" distR="0" wp14:anchorId="550AAF9D" wp14:editId="15FFECE9">
+          <wp:inline distT="0" distB="0" distL="0" distR="0" wp14:anchorId="069BFAFD" wp14:editId="28F86BB7">
             <wp:extent cx="5334000" cy="3450431"/>
             <wp:effectExtent l="0" t="0" r="0" b="0"/>
             <wp:docPr id="31" name="Picture" descr="Figure 3: Вход guest"/>
@@ -898,7 +898,7 @@
         </w:rPr>
         <w:lastRenderedPageBreak/>
         <w:drawing>
-          <wp:inline distT="0" distB="0" distL="0" distR="0" wp14:anchorId="16305614" wp14:editId="5762EFEB">
+          <wp:inline distT="0" distB="0" distL="0" distR="0" wp14:anchorId="5D4920F9" wp14:editId="5982D3F6">
             <wp:extent cx="2882900" cy="990600"/>
             <wp:effectExtent l="0" t="0" r="0" b="0"/>
             <wp:docPr id="35" name="Picture" descr="Figure 4: Домашняя директория"/>
@@ -983,7 +983,7 @@
           <w:lang w:eastAsia="ru-RU"/>
         </w:rPr>
         <w:drawing>
-          <wp:inline distT="0" distB="0" distL="0" distR="0" wp14:anchorId="099ADC1F" wp14:editId="14FB4B42">
+          <wp:inline distT="0" distB="0" distL="0" distR="0" wp14:anchorId="0B0A669A" wp14:editId="290EDA71">
             <wp:extent cx="2984500" cy="431800"/>
             <wp:effectExtent l="0" t="0" r="0" b="0"/>
             <wp:docPr id="39" name="Picture" descr="Figure 5: whoami"/>
@@ -1068,7 +1068,7 @@
           <w:lang w:eastAsia="ru-RU"/>
         </w:rPr>
         <w:drawing>
-          <wp:inline distT="0" distB="0" distL="0" distR="0" wp14:anchorId="0782ED16" wp14:editId="44CE0AC2">
+          <wp:inline distT="0" distB="0" distL="0" distR="0" wp14:anchorId="39DEF93E" wp14:editId="3A0C9159">
             <wp:extent cx="5334000" cy="669930"/>
             <wp:effectExtent l="0" t="0" r="0" b="0"/>
             <wp:docPr id="43" name="Picture" descr="Figure 6: id"/>
@@ -1161,7 +1161,7 @@
           <w:lang w:eastAsia="ru-RU"/>
         </w:rPr>
         <w:drawing>
-          <wp:inline distT="0" distB="0" distL="0" distR="0" wp14:anchorId="2F7F7CEF" wp14:editId="48E8A91A">
+          <wp:inline distT="0" distB="0" distL="0" distR="0" wp14:anchorId="0F30C44C" wp14:editId="5CE75D97">
             <wp:extent cx="2286000" cy="254000"/>
             <wp:effectExtent l="0" t="0" r="0" b="0"/>
             <wp:docPr id="47" name="Picture" descr="Figure 7: Имя пользователя"/>
@@ -1265,7 +1265,7 @@
           <w:lang w:eastAsia="ru-RU"/>
         </w:rPr>
         <w:drawing>
-          <wp:inline distT="0" distB="0" distL="0" distR="0" wp14:anchorId="20AC20D7" wp14:editId="06749C25">
+          <wp:inline distT="0" distB="0" distL="0" distR="0" wp14:anchorId="32FE5CB9" wp14:editId="6337EA24">
             <wp:extent cx="4152900" cy="215900"/>
             <wp:effectExtent l="0" t="0" r="0" b="0"/>
             <wp:docPr id="51" name="Picture" descr="Figure 8: /etc/passwd"/>
@@ -1362,7 +1362,7 @@
         </w:rPr>
         <w:lastRenderedPageBreak/>
         <w:drawing>
-          <wp:inline distT="0" distB="0" distL="0" distR="0" wp14:anchorId="4296E838" wp14:editId="32578FB3">
+          <wp:inline distT="0" distB="0" distL="0" distR="0" wp14:anchorId="731E451C" wp14:editId="6B4E41CC">
             <wp:extent cx="5334000" cy="794216"/>
             <wp:effectExtent l="0" t="0" r="0" b="0"/>
             <wp:docPr id="55" name="Picture" descr="Figure 9: ls -l /home/"/>
@@ -1490,7 +1490,7 @@
           <w:lang w:eastAsia="ru-RU"/>
         </w:rPr>
         <w:drawing>
-          <wp:inline distT="0" distB="0" distL="0" distR="0" wp14:anchorId="64309A52" wp14:editId="379D22E4">
+          <wp:inline distT="0" distB="0" distL="0" distR="0" wp14:anchorId="343F2E6A" wp14:editId="76E4635C">
             <wp:extent cx="5334000" cy="1781412"/>
             <wp:effectExtent l="0" t="0" r="0" b="0"/>
             <wp:docPr id="59" name="Picture" descr="Figure 10: lsattr /home"/>
@@ -1603,7 +1603,7 @@
         </w:rPr>
         <w:lastRenderedPageBreak/>
         <w:drawing>
-          <wp:inline distT="0" distB="0" distL="0" distR="0" wp14:anchorId="22505C46" wp14:editId="7FF09BEE">
+          <wp:inline distT="0" distB="0" distL="0" distR="0" wp14:anchorId="32C4ABDF" wp14:editId="3E024FC5">
             <wp:extent cx="5181600" cy="4610100"/>
             <wp:effectExtent l="0" t="0" r="0" b="0"/>
             <wp:docPr id="63" name="Picture" descr="Figure 11: dir1"/>
@@ -1700,7 +1700,7 @@
         </w:rPr>
         <w:lastRenderedPageBreak/>
         <w:drawing>
-          <wp:inline distT="0" distB="0" distL="0" distR="0" wp14:anchorId="4C9AE3A2" wp14:editId="6D1BA686">
+          <wp:inline distT="0" distB="0" distL="0" distR="0" wp14:anchorId="79BB1686" wp14:editId="195C0A58">
             <wp:extent cx="5168900" cy="2628900"/>
             <wp:effectExtent l="0" t="0" r="0" b="0"/>
             <wp:docPr id="67" name="Picture" descr="Figure 12: chmod 000 dir1"/>
@@ -1788,7 +1788,7 @@
           <w:lang w:eastAsia="ru-RU"/>
         </w:rPr>
         <w:drawing>
-          <wp:inline distT="0" distB="0" distL="0" distR="0" wp14:anchorId="58D0595D" wp14:editId="4C013A33">
+          <wp:inline distT="0" distB="0" distL="0" distR="0" wp14:anchorId="7B058897" wp14:editId="1E55F2A8">
             <wp:extent cx="5334000" cy="853440"/>
             <wp:effectExtent l="0" t="0" r="0" b="0"/>
             <wp:docPr id="71" name="Picture" descr="Figure 13: Файл"/>
@@ -1886,8 +1886,8 @@
         </w:rPr>
         <w:lastRenderedPageBreak/>
         <w:drawing>
-          <wp:inline distT="0" distB="0" distL="0" distR="0" wp14:anchorId="66228234" wp14:editId="54E9F043">
-            <wp:extent cx="3938954" cy="9103360"/>
+          <wp:inline distT="0" distB="0" distL="0" distR="0" wp14:anchorId="624ADCCA" wp14:editId="6D050F57">
+            <wp:extent cx="4148667" cy="9048115"/>
             <wp:effectExtent l="0" t="0" r="0" b="0"/>
             <wp:docPr id="75" name="Picture" descr="Figure 14: Установленные права и разрешённые действия"/>
             <wp:cNvGraphicFramePr/>
@@ -1909,7 +1909,7 @@
                   <pic:spPr bwMode="auto">
                     <a:xfrm>
                       <a:off x="0" y="0"/>
-                      <a:ext cx="3938954" cy="9103360"/>
+                      <a:ext cx="4176536" cy="9108897"/>
                     </a:xfrm>
                     <a:prstGeom prst="rect">
                       <a:avLst/>
@@ -1976,7 +1976,7 @@
           <w:lang w:eastAsia="ru-RU"/>
         </w:rPr>
         <w:drawing>
-          <wp:inline distT="0" distB="0" distL="0" distR="0" wp14:anchorId="2DB31F58" wp14:editId="4BC6471D">
+          <wp:inline distT="0" distB="0" distL="0" distR="0" wp14:anchorId="762A7443" wp14:editId="55BB31B0">
             <wp:extent cx="5334000" cy="1471448"/>
             <wp:effectExtent l="0" t="0" r="0" b="0"/>
             <wp:docPr id="79" name="Picture" descr="Figure 15: Минимальные права для совершения операций"/>
@@ -2035,7 +2035,7 @@
         <w:pStyle w:val="1"/>
       </w:pPr>
       <w:bookmarkStart w:id="22" w:name="вывод"/>
-      <w:bookmarkStart w:id="23" w:name="_Toc114268408"/>
+      <w:bookmarkStart w:id="23" w:name="_Toc114269131"/>
       <w:bookmarkEnd w:id="4"/>
       <w:r>
         <w:rPr>
@@ -2062,7 +2062,7 @@
         <w:pStyle w:val="1"/>
       </w:pPr>
       <w:bookmarkStart w:id="24" w:name="библиография"/>
-      <w:bookmarkStart w:id="25" w:name="_Toc114268409"/>
+      <w:bookmarkStart w:id="25" w:name="_Toc114269132"/>
       <w:bookmarkEnd w:id="22"/>
       <w:r>
         <w:rPr>
@@ -2086,20 +2086,26 @@
           <w:numId w:val="17"/>
         </w:numPr>
       </w:pPr>
-      <w:bookmarkStart w:id="26" w:name="_Ref114268416"/>
-      <w:r>
-        <w:t xml:space="preserve">Лабораторная работа №1. Установка и конфигурация операционной системы на виртуальную машину. - 14 с. [Электронный ресурс]. М. URL: </w:t>
+      <w:bookmarkStart w:id="26" w:name="_Ref114269139"/>
+      <w:r>
+        <w:t xml:space="preserve">Лабораторная работа №2. Дискреционное разграничение прав в Linux. Основные атрибуты. - 5 с. [Электронный ресурс]. М. URL: </w:t>
       </w:r>
       <w:hyperlink r:id="rId23">
         <w:r>
           <w:rPr>
             <w:rStyle w:val="ad"/>
           </w:rPr>
-          <w:t>Лабораторная работа №1</w:t>
+          <w:t>Лаборато</w:t>
+        </w:r>
+        <w:r>
+          <w:rPr>
+            <w:rStyle w:val="ad"/>
+          </w:rPr>
+          <w:t>рная работа №1</w:t>
         </w:r>
       </w:hyperlink>
       <w:r>
-        <w:t xml:space="preserve"> (Дата обращения: 06.09.2022).</w:t>
+        <w:t xml:space="preserve"> (Дата обращения: 17.09.2022).</w:t>
       </w:r>
       <w:bookmarkEnd w:id="26"/>
     </w:p>
@@ -2122,7 +2128,7 @@
         </w:r>
       </w:hyperlink>
       <w:r>
-        <w:t xml:space="preserve"> (Дата обращения: 06.09.2022).</w:t>
+        <w:t xml:space="preserve"> (Дата обращения: 17.09.2022).</w:t>
       </w:r>
     </w:p>
     <w:p>
@@ -2132,7 +2138,7 @@
           <w:numId w:val="17"/>
         </w:numPr>
       </w:pPr>
-      <w:bookmarkStart w:id="27" w:name="_Ref114268424"/>
+      <w:bookmarkStart w:id="27" w:name="_Ref114269142"/>
       <w:r>
         <w:t xml:space="preserve">Chmod. [Электронный ресурс]. М. URL: </w:t>
       </w:r>
@@ -2208,7 +2214,7 @@
   <w:abstractNum w:abstractNumId="0" w15:restartNumberingAfterBreak="0">
     <w:nsid w:val="0000A990"/>
     <w:multiLevelType w:val="multilevel"/>
-    <w:tmpl w:val="D0201626"/>
+    <w:tmpl w:val="FBFA395A"/>
     <w:lvl w:ilvl="0">
       <w:numFmt w:val="bullet"/>
       <w:lvlText w:val=" "/>
@@ -2285,7 +2291,7 @@
   <w:abstractNum w:abstractNumId="1" w15:restartNumberingAfterBreak="0">
     <w:nsid w:val="00A99411"/>
     <w:multiLevelType w:val="multilevel"/>
-    <w:tmpl w:val="F432C540"/>
+    <w:tmpl w:val="9B382EC4"/>
     <w:lvl w:ilvl="0">
       <w:start w:val="1"/>
       <w:numFmt w:val="decimal"/>
@@ -2371,7 +2377,7 @@
   <w:abstractNum w:abstractNumId="2" w15:restartNumberingAfterBreak="0">
     <w:nsid w:val="00A99412"/>
     <w:multiLevelType w:val="multilevel"/>
-    <w:tmpl w:val="E00CDA32"/>
+    <w:tmpl w:val="9C0621B2"/>
     <w:lvl w:ilvl="0">
       <w:start w:val="2"/>
       <w:numFmt w:val="decimal"/>
@@ -2457,7 +2463,7 @@
   <w:abstractNum w:abstractNumId="3" w15:restartNumberingAfterBreak="0">
     <w:nsid w:val="00A99413"/>
     <w:multiLevelType w:val="multilevel"/>
-    <w:tmpl w:val="66762C88"/>
+    <w:tmpl w:val="2256BE0C"/>
     <w:lvl w:ilvl="0">
       <w:start w:val="3"/>
       <w:numFmt w:val="decimal"/>
@@ -2543,7 +2549,7 @@
   <w:abstractNum w:abstractNumId="4" w15:restartNumberingAfterBreak="0">
     <w:nsid w:val="00A99414"/>
     <w:multiLevelType w:val="multilevel"/>
-    <w:tmpl w:val="DD3ABBDC"/>
+    <w:tmpl w:val="8CE2534C"/>
     <w:lvl w:ilvl="0">
       <w:start w:val="4"/>
       <w:numFmt w:val="decimal"/>
@@ -2629,7 +2635,7 @@
   <w:abstractNum w:abstractNumId="5" w15:restartNumberingAfterBreak="0">
     <w:nsid w:val="00A99415"/>
     <w:multiLevelType w:val="multilevel"/>
-    <w:tmpl w:val="980C77C8"/>
+    <w:tmpl w:val="E8105CF8"/>
     <w:lvl w:ilvl="0">
       <w:start w:val="5"/>
       <w:numFmt w:val="decimal"/>
@@ -2715,7 +2721,7 @@
   <w:abstractNum w:abstractNumId="6" w15:restartNumberingAfterBreak="0">
     <w:nsid w:val="00A99416"/>
     <w:multiLevelType w:val="multilevel"/>
-    <w:tmpl w:val="C882A782"/>
+    <w:tmpl w:val="F67A4EB6"/>
     <w:lvl w:ilvl="0">
       <w:start w:val="6"/>
       <w:numFmt w:val="decimal"/>
@@ -2801,7 +2807,7 @@
   <w:abstractNum w:abstractNumId="7" w15:restartNumberingAfterBreak="0">
     <w:nsid w:val="00A99417"/>
     <w:multiLevelType w:val="multilevel"/>
-    <w:tmpl w:val="A7BA343E"/>
+    <w:tmpl w:val="1B7E33F2"/>
     <w:lvl w:ilvl="0">
       <w:start w:val="7"/>
       <w:numFmt w:val="decimal"/>
@@ -2887,7 +2893,7 @@
   <w:abstractNum w:abstractNumId="8" w15:restartNumberingAfterBreak="0">
     <w:nsid w:val="00A99418"/>
     <w:multiLevelType w:val="multilevel"/>
-    <w:tmpl w:val="BF50F9D0"/>
+    <w:tmpl w:val="15A81D6E"/>
     <w:lvl w:ilvl="0">
       <w:start w:val="8"/>
       <w:numFmt w:val="decimal"/>
@@ -2973,7 +2979,7 @@
   <w:abstractNum w:abstractNumId="9" w15:restartNumberingAfterBreak="0">
     <w:nsid w:val="00A99419"/>
     <w:multiLevelType w:val="multilevel"/>
-    <w:tmpl w:val="4B14C4D2"/>
+    <w:tmpl w:val="4B7E715E"/>
     <w:lvl w:ilvl="0">
       <w:start w:val="9"/>
       <w:numFmt w:val="decimal"/>
@@ -3059,7 +3065,7 @@
   <w:abstractNum w:abstractNumId="10" w15:restartNumberingAfterBreak="0">
     <w:nsid w:val="0A994110"/>
     <w:multiLevelType w:val="multilevel"/>
-    <w:tmpl w:val="2EE2E476"/>
+    <w:tmpl w:val="B90A4950"/>
     <w:lvl w:ilvl="0">
       <w:start w:val="10"/>
       <w:numFmt w:val="decimal"/>
@@ -3145,7 +3151,7 @@
   <w:abstractNum w:abstractNumId="11" w15:restartNumberingAfterBreak="0">
     <w:nsid w:val="0A994111"/>
     <w:multiLevelType w:val="multilevel"/>
-    <w:tmpl w:val="13424EAC"/>
+    <w:tmpl w:val="F60A95E2"/>
     <w:lvl w:ilvl="0">
       <w:start w:val="11"/>
       <w:numFmt w:val="decimal"/>
@@ -3231,7 +3237,7 @@
   <w:abstractNum w:abstractNumId="12" w15:restartNumberingAfterBreak="0">
     <w:nsid w:val="0A994112"/>
     <w:multiLevelType w:val="multilevel"/>
-    <w:tmpl w:val="859ADE88"/>
+    <w:tmpl w:val="9918BAEA"/>
     <w:lvl w:ilvl="0">
       <w:start w:val="12"/>
       <w:numFmt w:val="decimal"/>
@@ -3317,7 +3323,7 @@
   <w:abstractNum w:abstractNumId="13" w15:restartNumberingAfterBreak="0">
     <w:nsid w:val="0A994113"/>
     <w:multiLevelType w:val="multilevel"/>
-    <w:tmpl w:val="87F2AE80"/>
+    <w:tmpl w:val="2BC47FB0"/>
     <w:lvl w:ilvl="0">
       <w:start w:val="13"/>
       <w:numFmt w:val="decimal"/>
@@ -3403,7 +3409,7 @@
   <w:abstractNum w:abstractNumId="14" w15:restartNumberingAfterBreak="0">
     <w:nsid w:val="0A994114"/>
     <w:multiLevelType w:val="multilevel"/>
-    <w:tmpl w:val="D5C22F98"/>
+    <w:tmpl w:val="E9DEA6CE"/>
     <w:lvl w:ilvl="0">
       <w:start w:val="14"/>
       <w:numFmt w:val="decimal"/>
@@ -3489,7 +3495,7 @@
   <w:abstractNum w:abstractNumId="15" w15:restartNumberingAfterBreak="0">
     <w:nsid w:val="0A994115"/>
     <w:multiLevelType w:val="multilevel"/>
-    <w:tmpl w:val="35A66E66"/>
+    <w:tmpl w:val="DDFA7788"/>
     <w:lvl w:ilvl="0">
       <w:start w:val="15"/>
       <w:numFmt w:val="decimal"/>
@@ -5149,7 +5155,7 @@
     <w:autoRedefine/>
     <w:uiPriority w:val="39"/>
     <w:unhideWhenUsed/>
-    <w:rsid w:val="00E61E89"/>
+    <w:rsid w:val="007B4152"/>
     <w:pPr>
       <w:spacing w:after="100"/>
     </w:pPr>
@@ -5480,7 +5486,7 @@
 </file>
 
 <file path=customXml/itemProps1.xml><?xml version="1.0" encoding="utf-8"?>
-<ds:datastoreItem xmlns:ds="http://schemas.openxmlformats.org/officeDocument/2006/customXml" ds:itemID="{0FFB6D2E-43E6-4D8C-8EA4-A36ACBBD2BD5}">
+<ds:datastoreItem xmlns:ds="http://schemas.openxmlformats.org/officeDocument/2006/customXml" ds:itemID="{1C131F0B-12DF-444F-ABC9-7EC9D0C5D06F}">
   <ds:schemaRefs>
     <ds:schemaRef ds:uri="http://schemas.openxmlformats.org/officeDocument/2006/bibliography"/>
   </ds:schemaRefs>

</xml_diff>